<commit_message>
11/13/16 10:32pm - Update readme.txt with sql database instructions.
</commit_message>
<xml_diff>
--- a/PHP_Project_RequirementAnalysis_SiteMap.docx
+++ b/PHP_Project_RequirementAnalysis_SiteMap.docx
@@ -58,7 +58,7 @@
           <w:sz w:val="24"/>
           <w:szCs w:val="24"/>
         </w:rPr>
-        <w:t>Front-End Web Development</w:t>
+        <w:t>PHP Class</w:t>
       </w:r>
     </w:p>
     <w:p>
@@ -83,40 +83,52 @@
           <w:sz w:val="24"/>
           <w:szCs w:val="24"/>
         </w:rPr>
-        <w:t xml:space="preserve">  March 25, 2016 12:00pm</w:t>
-      </w:r>
-    </w:p>
-    <w:p>
-      <w:pPr>
-        <w:spacing w:after="0"/>
-        <w:rPr>
-          <w:b/>
-          <w:sz w:val="24"/>
-          <w:szCs w:val="24"/>
-        </w:rPr>
-      </w:pPr>
-    </w:p>
-    <w:p>
-      <w:pPr>
-        <w:spacing w:after="0"/>
-        <w:rPr>
-          <w:b/>
-          <w:sz w:val="24"/>
-          <w:szCs w:val="24"/>
-        </w:rPr>
-      </w:pPr>
-    </w:p>
-    <w:p>
-      <w:pPr>
-        <w:spacing w:after="0"/>
-        <w:rPr>
-          <w:b/>
-          <w:sz w:val="24"/>
-          <w:szCs w:val="24"/>
-        </w:rPr>
-      </w:pPr>
-      <w:bookmarkStart w:id="0" w:name="_GoBack"/>
-      <w:bookmarkEnd w:id="0"/>
+        <w:t xml:space="preserve">  </w:t>
+      </w:r>
+      <w:r>
+        <w:rPr>
+          <w:sz w:val="24"/>
+          <w:szCs w:val="24"/>
+        </w:rPr>
+        <w:t xml:space="preserve">November 18, </w:t>
+      </w:r>
+      <w:r>
+        <w:rPr>
+          <w:sz w:val="24"/>
+          <w:szCs w:val="24"/>
+        </w:rPr>
+        <w:t>2016 12:00pm</w:t>
+      </w:r>
+    </w:p>
+    <w:p>
+      <w:pPr>
+        <w:spacing w:after="0"/>
+        <w:rPr>
+          <w:b/>
+          <w:sz w:val="24"/>
+          <w:szCs w:val="24"/>
+        </w:rPr>
+      </w:pPr>
+    </w:p>
+    <w:p>
+      <w:pPr>
+        <w:spacing w:after="0"/>
+        <w:rPr>
+          <w:b/>
+          <w:sz w:val="24"/>
+          <w:szCs w:val="24"/>
+        </w:rPr>
+      </w:pPr>
+    </w:p>
+    <w:p>
+      <w:pPr>
+        <w:spacing w:after="0"/>
+        <w:rPr>
+          <w:b/>
+          <w:sz w:val="24"/>
+          <w:szCs w:val="24"/>
+        </w:rPr>
+      </w:pPr>
     </w:p>
     <w:p>
       <w:pPr>
@@ -165,13 +177,7 @@
         <w:t xml:space="preserve"> that will hold all the necessary information for his sons’ soccer team. For 2016, the twins, Isaac and Theo, are on the 07 Boys Green Soccer Team.</w:t>
       </w:r>
       <w:r>
-        <w:t xml:space="preserve"> (</w:t>
-      </w:r>
-      <w:r>
-        <w:t>This soccer team is part of the Mo</w:t>
-      </w:r>
-      <w:r>
-        <w:t>desto Youth Soccer Association located in Modesto, CA.)</w:t>
+        <w:t xml:space="preserve"> (This soccer team is part of the Modesto Youth Soccer Association located in Modesto, CA.)</w:t>
       </w:r>
     </w:p>
     <w:p>
@@ -207,7 +213,10 @@
         <w:t>Roster – Keep a list of each player on the team and any relevant information</w:t>
       </w:r>
       <w:r>
-        <w:t>. Provide a web form to enter a new player.</w:t>
+        <w:t xml:space="preserve">. Provide </w:t>
+      </w:r>
+      <w:r>
+        <w:t>ability to add a player. The primary key is the jersey number.</w:t>
       </w:r>
     </w:p>
     <w:p>
@@ -228,23 +237,7 @@
         <w:t xml:space="preserve"> throughout the year.</w:t>
       </w:r>
       <w:r>
-        <w:t xml:space="preserve"> (</w:t>
-      </w:r>
-      <w:proofErr w:type="gramStart"/>
-      <w:r>
-        <w:t>link</w:t>
-      </w:r>
-      <w:proofErr w:type="gramEnd"/>
-      <w:r>
-        <w:t xml:space="preserve"> to Terry’s </w:t>
-      </w:r>
-      <w:proofErr w:type="spellStart"/>
-      <w:r>
-        <w:t>Shutterfly</w:t>
-      </w:r>
-      <w:proofErr w:type="spellEnd"/>
-      <w:r>
-        <w:t xml:space="preserve"> account to grab the photos.)</w:t>
+        <w:t xml:space="preserve"> </w:t>
       </w:r>
     </w:p>
     <w:p>
@@ -256,30 +249,7 @@
         </w:numPr>
       </w:pPr>
       <w:r>
-        <w:t>Calendar – Provide a calendar showing important dates. (</w:t>
-      </w:r>
-      <w:proofErr w:type="gramStart"/>
-      <w:r>
-        <w:t>practice</w:t>
-      </w:r>
-      <w:proofErr w:type="gramEnd"/>
-      <w:r>
-        <w:t>, games, etc.)</w:t>
-      </w:r>
-    </w:p>
-    <w:p>
-      <w:pPr>
-        <w:pStyle w:val="ListParagraph"/>
-        <w:numPr>
-          <w:ilvl w:val="0"/>
-          <w:numId w:val="1"/>
-        </w:numPr>
-      </w:pPr>
-      <w:r>
-        <w:t xml:space="preserve">Scoreboard – Provide ability to </w:t>
-      </w:r>
-      <w:r>
-        <w:t>show the score of each game played.</w:t>
+        <w:t>Calendar – Provide a calendar showing important dates. (practice, games, etc.)</w:t>
       </w:r>
     </w:p>
     <w:p>
@@ -367,14 +337,8 @@
       <w:pPr>
         <w:spacing w:after="0"/>
       </w:pPr>
-      <w:r>
-        <w:t>Scoreboard Page: showing the scores from all games played.</w:t>
-      </w:r>
-    </w:p>
-    <w:p>
-      <w:pPr>
-        <w:spacing w:after="0"/>
-      </w:pPr>
+      <w:bookmarkStart w:id="0" w:name="_GoBack"/>
+      <w:bookmarkEnd w:id="0"/>
     </w:p>
     <w:sectPr>
       <w:headerReference w:type="default" r:id="rId7"/>

</xml_diff>